<commit_message>
change in the amount of figure and storyline
</commit_message>
<xml_diff>
--- a/Chapter2.docx
+++ b/Chapter2.docx
@@ -990,7 +990,79 @@
         <w:rPr>
           <w:rFonts w:ascii="Avenir Book" w:hAnsi="Avenir Book"/>
         </w:rPr>
-        <w:t>limate change velocity across the Holarctic region (No species specific)</w:t>
+        <w:t>limate change veloc</w:t>
+      </w:r>
+      <w:r>
+        <w:rPr>
+          <w:rFonts w:ascii="Avenir Book" w:hAnsi="Avenir Book"/>
+        </w:rPr>
+        <w:t>ity across the Holarctic region, Species-specific and future</w:t>
+      </w:r>
+    </w:p>
+    <w:p>
+      <w:pPr>
+        <w:pStyle w:val="ListParagraph"/>
+        <w:numPr>
+          <w:ilvl w:val="1"/>
+          <w:numId w:val="1"/>
+        </w:numPr>
+        <w:rPr>
+          <w:rFonts w:ascii="Avenir Book" w:hAnsi="Avenir Book"/>
+        </w:rPr>
+      </w:pPr>
+      <w:r>
+        <w:rPr>
+          <w:rFonts w:ascii="Avenir Book" w:hAnsi="Avenir Book"/>
+        </w:rPr>
+        <w:t xml:space="preserve">Main messages </w:t>
+      </w:r>
+    </w:p>
+    <w:p>
+      <w:pPr>
+        <w:pStyle w:val="ListParagraph"/>
+        <w:numPr>
+          <w:ilvl w:val="2"/>
+          <w:numId w:val="1"/>
+        </w:numPr>
+        <w:rPr>
+          <w:rFonts w:ascii="Avenir Book" w:hAnsi="Avenir Book"/>
+        </w:rPr>
+      </w:pPr>
+      <w:r>
+        <w:rPr>
+          <w:rFonts w:ascii="Avenir Book" w:hAnsi="Avenir Book"/>
+        </w:rPr>
+        <w:t>Species have experienced different degrees of climate change though time</w:t>
+      </w:r>
+    </w:p>
+    <w:p>
+      <w:pPr>
+        <w:pStyle w:val="ListParagraph"/>
+        <w:numPr>
+          <w:ilvl w:val="2"/>
+          <w:numId w:val="1"/>
+        </w:numPr>
+        <w:rPr>
+          <w:rFonts w:ascii="Avenir Book" w:hAnsi="Avenir Book"/>
+        </w:rPr>
+      </w:pPr>
+      <w:r>
+        <w:rPr>
+          <w:rFonts w:ascii="Avenir Book" w:hAnsi="Avenir Book"/>
+        </w:rPr>
+        <w:t>A</w:t>
+      </w:r>
+      <w:r>
+        <w:rPr>
+          <w:rFonts w:ascii="Avenir Book" w:hAnsi="Avenir Book"/>
+        </w:rPr>
+        <w:t>gree</w:t>
+      </w:r>
+      <w:r>
+        <w:rPr>
+          <w:rFonts w:ascii="Avenir Book" w:hAnsi="Avenir Book"/>
+        </w:rPr>
+        <w:t xml:space="preserve">ment and disagreement between ice-core and spatial data. </w:t>
       </w:r>
     </w:p>
     <w:p>
@@ -1008,37 +1080,7 @@
         <w:rPr>
           <w:rFonts w:ascii="Avenir Book" w:hAnsi="Avenir Book"/>
         </w:rPr>
-        <w:t>Species-specific climate change velocity (using the fossil record)</w:t>
-      </w:r>
-    </w:p>
-    <w:p>
-      <w:pPr>
-        <w:pStyle w:val="ListParagraph"/>
-        <w:numPr>
-          <w:ilvl w:val="0"/>
-          <w:numId w:val="1"/>
-        </w:numPr>
-        <w:rPr>
-          <w:rFonts w:ascii="Avenir Book" w:hAnsi="Avenir Book"/>
-        </w:rPr>
-      </w:pPr>
-      <w:r>
-        <w:rPr>
-          <w:rFonts w:ascii="Avenir Book" w:hAnsi="Avenir Book"/>
-        </w:rPr>
-        <w:t xml:space="preserve">Effects of fast an slow climate change velocity on </w:t>
-      </w:r>
-      <w:r>
-        <w:rPr>
-          <w:rFonts w:ascii="Avenir Book" w:hAnsi="Avenir Book"/>
-        </w:rPr>
-        <w:t xml:space="preserve">species </w:t>
-      </w:r>
-      <w:r>
-        <w:rPr>
-          <w:rFonts w:ascii="Avenir Book" w:hAnsi="Avenir Book"/>
-        </w:rPr>
-        <w:t>genetic diversity</w:t>
+        <w:t>Effects of fast an slow climate change velocity on species genetic diversity</w:t>
       </w:r>
     </w:p>
     <w:p>
@@ -1056,14 +1098,28 @@
         <w:rPr>
           <w:rFonts w:ascii="Avenir Book" w:hAnsi="Avenir Book"/>
         </w:rPr>
-        <w:t>Nucleotide diversity</w:t>
+        <w:t xml:space="preserve">A regression for climate velocity vs. </w:t>
+      </w:r>
+      <w:proofErr w:type="spellStart"/>
+      <w:r>
+        <w:rPr>
+          <w:rFonts w:ascii="Avenir Book" w:hAnsi="Avenir Book"/>
+        </w:rPr>
+        <w:t>i</w:t>
+      </w:r>
+      <w:proofErr w:type="spellEnd"/>
+      <w:r>
+        <w:rPr>
+          <w:rFonts w:ascii="Avenir Book" w:hAnsi="Avenir Book"/>
+        </w:rPr>
+        <w:t xml:space="preserve"> and ii</w:t>
       </w:r>
     </w:p>
     <w:p>
       <w:pPr>
         <w:pStyle w:val="ListParagraph"/>
         <w:numPr>
-          <w:ilvl w:val="1"/>
+          <w:ilvl w:val="2"/>
           <w:numId w:val="1"/>
         </w:numPr>
         <w:rPr>
@@ -1074,8 +1130,58 @@
         <w:rPr>
           <w:rFonts w:ascii="Avenir Book" w:hAnsi="Avenir Book"/>
         </w:rPr>
+        <w:t>Nucleotide diversity</w:t>
+      </w:r>
+    </w:p>
+    <w:p>
+      <w:pPr>
+        <w:pStyle w:val="ListParagraph"/>
+        <w:numPr>
+          <w:ilvl w:val="2"/>
+          <w:numId w:val="1"/>
+        </w:numPr>
+        <w:rPr>
+          <w:rFonts w:ascii="Avenir Book" w:hAnsi="Avenir Book"/>
+        </w:rPr>
+      </w:pPr>
+      <w:r>
+        <w:rPr>
+          <w:rFonts w:ascii="Avenir Book" w:hAnsi="Avenir Book"/>
+        </w:rPr>
         <w:t>Haplotype diversity</w:t>
       </w:r>
+    </w:p>
+    <w:p>
+      <w:pPr>
+        <w:ind w:left="1440"/>
+        <w:rPr>
+          <w:rFonts w:ascii="Avenir Book" w:hAnsi="Avenir Book"/>
+        </w:rPr>
+      </w:pPr>
+      <w:r>
+        <w:rPr>
+          <w:rFonts w:ascii="Avenir Book" w:hAnsi="Avenir Book"/>
+        </w:rPr>
+        <w:t xml:space="preserve">Is there something to say about the difference in the response of species to fast </w:t>
+      </w:r>
+      <w:proofErr w:type="gramStart"/>
+      <w:r>
+        <w:rPr>
+          <w:rFonts w:ascii="Avenir Book" w:hAnsi="Avenir Book"/>
+        </w:rPr>
+        <w:t>change</w:t>
+      </w:r>
+      <w:proofErr w:type="gramEnd"/>
+    </w:p>
+    <w:p>
+      <w:pPr>
+        <w:ind w:left="1440"/>
+        <w:rPr>
+          <w:rFonts w:ascii="Avenir Book" w:hAnsi="Avenir Book"/>
+        </w:rPr>
+      </w:pPr>
+      <w:bookmarkStart w:id="0" w:name="_GoBack"/>
+      <w:bookmarkEnd w:id="0"/>
     </w:p>
     <w:p>
       <w:pPr>
@@ -2419,8 +2525,6 @@
           <w:color w:val="948A54" w:themeColor="background2" w:themeShade="80"/>
         </w:rPr>
       </w:pPr>
-      <w:bookmarkStart w:id="0" w:name="_GoBack"/>
-      <w:bookmarkEnd w:id="0"/>
     </w:p>
     <w:p>
       <w:pPr>
@@ -2484,7 +2588,7 @@
         <w:ind w:left="1440" w:hanging="360"/>
       </w:pPr>
     </w:lvl>
-    <w:lvl w:ilvl="2" w:tplc="0409001B" w:tentative="1">
+    <w:lvl w:ilvl="2" w:tplc="0409001B">
       <w:start w:val="1"/>
       <w:numFmt w:val="lowerRoman"/>
       <w:lvlText w:val="%3."/>
@@ -2713,6 +2817,7 @@
   <w:style w:type="character" w:default="1" w:styleId="DefaultParagraphFont">
     <w:name w:val="Default Paragraph Font"/>
     <w:uiPriority w:val="1"/>
+    <w:semiHidden/>
     <w:unhideWhenUsed/>
   </w:style>
   <w:style w:type="table" w:default="1" w:styleId="TableNormal">
@@ -2909,6 +3014,7 @@
   <w:style w:type="character" w:default="1" w:styleId="DefaultParagraphFont">
     <w:name w:val="Default Paragraph Font"/>
     <w:uiPriority w:val="1"/>
+    <w:semiHidden/>
     <w:unhideWhenUsed/>
   </w:style>
   <w:style w:type="table" w:default="1" w:styleId="TableNormal">

</xml_diff>